<commit_message>
feat: updated tool name
</commit_message>
<xml_diff>
--- a/LICENSE.docx
+++ b/LICENSE.docx
@@ -1,10 +1,10 @@
 
 <file path=word/document.xml><?xml version="1.0" encoding="utf-8"?>
-<w:document xmlns:wpc="http://schemas.microsoft.com/office/word/2010/wordprocessingCanvas" xmlns:cx="http://schemas.microsoft.com/office/drawing/2014/chartex" xmlns:cx1="http://schemas.microsoft.com/office/drawing/2015/9/8/chartex" xmlns:cx2="http://schemas.microsoft.com/office/drawing/2015/10/21/chartex" xmlns:cx3="http://schemas.microsoft.com/office/drawing/2016/5/9/chartex" xmlns:cx4="http://schemas.microsoft.com/office/drawing/2016/5/10/chartex" xmlns:cx5="http://schemas.microsoft.com/office/drawing/2016/5/11/chartex" xmlns:cx6="http://schemas.microsoft.com/office/drawing/2016/5/12/chartex" xmlns:cx7="http://schemas.microsoft.com/office/drawing/2016/5/13/chartex" xmlns:cx8="http://schemas.microsoft.com/office/drawing/2016/5/14/chartex" xmlns:mc="http://schemas.openxmlformats.org/markup-compatibility/2006" xmlns:aink="http://schemas.microsoft.com/office/drawing/2016/ink" xmlns:am3d="http://schemas.microsoft.com/office/drawing/2017/model3d" xmlns:o="urn:schemas-microsoft-com:office:office" xmlns:oel="http://schemas.microsoft.com/office/2019/extlst" xmlns:r="http://schemas.openxmlformats.org/officeDocument/2006/relationships" xmlns:m="http://schemas.openxmlformats.org/officeDocument/2006/math" xmlns:v="urn:schemas-microsoft-com:vml" xmlns:wp14="http://schemas.microsoft.com/office/word/2010/wordprocessingDrawing" xmlns:wp="http://schemas.openxmlformats.org/drawingml/2006/wordprocessingDrawing" xmlns:w10="urn:schemas-microsoft-com:office:word" xmlns:w="http://schemas.openxmlformats.org/wordprocessingml/2006/main" xmlns:w14="http://schemas.microsoft.com/office/word/2010/wordml" xmlns:w15="http://schemas.microsoft.com/office/word/2012/wordml" xmlns:w16cex="http://schemas.microsoft.com/office/word/2018/wordml/cex" xmlns:w16cid="http://schemas.microsoft.com/office/word/2016/wordml/cid" xmlns:w16="http://schemas.microsoft.com/office/word/2018/wordml" xmlns:w16du="http://schemas.microsoft.com/office/word/2023/wordml/word16du" xmlns:w16sdtdh="http://schemas.microsoft.com/office/word/2020/wordml/sdtdatahash" xmlns:w16se="http://schemas.microsoft.com/office/word/2015/wordml/symex" xmlns:wpg="http://schemas.microsoft.com/office/word/2010/wordprocessingGroup" xmlns:wpi="http://schemas.microsoft.com/office/word/2010/wordprocessingInk" xmlns:wne="http://schemas.microsoft.com/office/word/2006/wordml" xmlns:wps="http://schemas.microsoft.com/office/word/2010/wordprocessingShape" mc:Ignorable="w14 w15 w16se w16cid w16 w16cex w16sdtdh w16du wp14">
+<w:document xmlns:wpc="http://schemas.microsoft.com/office/word/2010/wordprocessingCanvas" xmlns:cx="http://schemas.microsoft.com/office/drawing/2014/chartex" xmlns:cx1="http://schemas.microsoft.com/office/drawing/2015/9/8/chartex" xmlns:cx2="http://schemas.microsoft.com/office/drawing/2015/10/21/chartex" xmlns:cx3="http://schemas.microsoft.com/office/drawing/2016/5/9/chartex" xmlns:cx4="http://schemas.microsoft.com/office/drawing/2016/5/10/chartex" xmlns:cx5="http://schemas.microsoft.com/office/drawing/2016/5/11/chartex" xmlns:cx6="http://schemas.microsoft.com/office/drawing/2016/5/12/chartex" xmlns:cx7="http://schemas.microsoft.com/office/drawing/2016/5/13/chartex" xmlns:cx8="http://schemas.microsoft.com/office/drawing/2016/5/14/chartex" xmlns:mc="http://schemas.openxmlformats.org/markup-compatibility/2006" xmlns:aink="http://schemas.microsoft.com/office/drawing/2016/ink" xmlns:am3d="http://schemas.microsoft.com/office/drawing/2017/model3d" xmlns:o="urn:schemas-microsoft-com:office:office" xmlns:oel="http://schemas.microsoft.com/office/2019/extlst" xmlns:r="http://schemas.openxmlformats.org/officeDocument/2006/relationships" xmlns:m="http://schemas.openxmlformats.org/officeDocument/2006/math" xmlns:v="urn:schemas-microsoft-com:vml" xmlns:wp14="http://schemas.microsoft.com/office/word/2010/wordprocessingDrawing" xmlns:wp="http://schemas.openxmlformats.org/drawingml/2006/wordprocessingDrawing" xmlns:w10="urn:schemas-microsoft-com:office:word" xmlns:w="http://schemas.openxmlformats.org/wordprocessingml/2006/main" xmlns:w14="http://schemas.microsoft.com/office/word/2010/wordml" xmlns:w15="http://schemas.microsoft.com/office/word/2012/wordml" xmlns:w16cex="http://schemas.microsoft.com/office/word/2018/wordml/cex" xmlns:w16cid="http://schemas.microsoft.com/office/word/2016/wordml/cid" xmlns:w16="http://schemas.microsoft.com/office/word/2018/wordml" xmlns:w16du="http://schemas.microsoft.com/office/word/2023/wordml/word16du" xmlns:w16sdtdh="http://schemas.microsoft.com/office/word/2020/wordml/sdtdatahash" xmlns:w16sdtfl="http://schemas.microsoft.com/office/word/2024/wordml/sdtformatlock" xmlns:w16se="http://schemas.microsoft.com/office/word/2015/wordml/symex" xmlns:wpg="http://schemas.microsoft.com/office/word/2010/wordprocessingGroup" xmlns:wpi="http://schemas.microsoft.com/office/word/2010/wordprocessingInk" xmlns:wne="http://schemas.microsoft.com/office/word/2006/wordml" xmlns:wps="http://schemas.microsoft.com/office/word/2010/wordprocessingShape" mc:Ignorable="w14 w15 w16se w16cid w16 w16cex w16sdtdh w16sdtfl w16du wp14">
   <w:body>
     <w:p>
       <w:pPr>
-        <w:pStyle w:val="Ttulo1"/>
+        <w:pStyle w:val="Heading1"/>
         <w:spacing w:before="80"/>
         <w:ind w:left="384" w:right="399" w:firstLine="0"/>
         <w:jc w:val="center"/>
@@ -22,7 +22,7 @@
     </w:p>
     <w:p>
       <w:pPr>
-        <w:pStyle w:val="Textoindependiente"/>
+        <w:pStyle w:val="BodyText"/>
         <w:jc w:val="both"/>
         <w:rPr>
           <w:b/>
@@ -33,7 +33,7 @@
     </w:p>
     <w:p>
       <w:pPr>
-        <w:pStyle w:val="Textoindependiente"/>
+        <w:pStyle w:val="BodyText"/>
         <w:jc w:val="both"/>
         <w:rPr>
           <w:b/>
@@ -44,7 +44,7 @@
     </w:p>
     <w:p>
       <w:pPr>
-        <w:pStyle w:val="Textoindependiente"/>
+        <w:pStyle w:val="BodyText"/>
         <w:spacing w:before="160"/>
         <w:ind w:right="-42"/>
         <w:jc w:val="both"/>
@@ -123,7 +123,7 @@
     </w:p>
     <w:p>
       <w:pPr>
-        <w:pStyle w:val="Textoindependiente"/>
+        <w:pStyle w:val="BodyText"/>
         <w:ind w:right="-42"/>
         <w:jc w:val="both"/>
         <w:rPr>
@@ -135,7 +135,7 @@
     </w:p>
     <w:p>
       <w:pPr>
-        <w:pStyle w:val="Textoindependiente"/>
+        <w:pStyle w:val="BodyText"/>
         <w:tabs>
           <w:tab w:val="left" w:pos="559"/>
           <w:tab w:val="left" w:pos="2102"/>
@@ -508,7 +508,7 @@
     </w:p>
     <w:p>
       <w:pPr>
-        <w:pStyle w:val="Textoindependiente"/>
+        <w:pStyle w:val="BodyText"/>
         <w:spacing w:before="10"/>
         <w:ind w:right="-42"/>
         <w:jc w:val="both"/>
@@ -521,7 +521,7 @@
     </w:p>
     <w:p>
       <w:pPr>
-        <w:pStyle w:val="Textoindependiente"/>
+        <w:pStyle w:val="BodyText"/>
         <w:ind w:right="-42"/>
         <w:jc w:val="both"/>
         <w:rPr>
@@ -561,18 +561,18 @@
     </w:p>
     <w:p>
       <w:pPr>
-        <w:pStyle w:val="Textoindependiente"/>
-        <w:jc w:val="both"/>
-        <w:rPr>
-          <w:sz w:val="20"/>
-          <w:szCs w:val="20"/>
-          <w:lang w:val="en-US"/>
-        </w:rPr>
-      </w:pPr>
-    </w:p>
-    <w:p>
-      <w:pPr>
-        <w:pStyle w:val="Textoindependiente"/>
+        <w:pStyle w:val="BodyText"/>
+        <w:jc w:val="both"/>
+        <w:rPr>
+          <w:sz w:val="20"/>
+          <w:szCs w:val="20"/>
+          <w:lang w:val="en-US"/>
+        </w:rPr>
+      </w:pPr>
+    </w:p>
+    <w:p>
+      <w:pPr>
+        <w:pStyle w:val="BodyText"/>
         <w:spacing w:before="1"/>
         <w:jc w:val="both"/>
         <w:rPr>
@@ -584,7 +584,7 @@
     </w:p>
     <w:p>
       <w:pPr>
-        <w:pStyle w:val="Ttulo1"/>
+        <w:pStyle w:val="Heading1"/>
         <w:numPr>
           <w:ilvl w:val="0"/>
           <w:numId w:val="4"/>
@@ -610,7 +610,7 @@
     </w:p>
     <w:p>
       <w:pPr>
-        <w:pStyle w:val="Textoindependiente"/>
+        <w:pStyle w:val="BodyText"/>
         <w:jc w:val="both"/>
         <w:rPr>
           <w:b/>
@@ -621,7 +621,7 @@
     </w:p>
     <w:p>
       <w:pPr>
-        <w:pStyle w:val="Textoindependiente"/>
+        <w:pStyle w:val="BodyText"/>
         <w:ind w:left="100"/>
         <w:jc w:val="both"/>
         <w:rPr>
@@ -642,7 +642,7 @@
     </w:p>
     <w:p>
       <w:pPr>
-        <w:pStyle w:val="Textoindependiente"/>
+        <w:pStyle w:val="BodyText"/>
         <w:ind w:left="100" w:right="113"/>
         <w:jc w:val="both"/>
         <w:rPr>
@@ -655,7 +655,7 @@
     </w:p>
     <w:p>
       <w:pPr>
-        <w:pStyle w:val="Textoindependiente"/>
+        <w:pStyle w:val="BodyText"/>
         <w:ind w:left="100" w:right="113"/>
         <w:jc w:val="both"/>
         <w:rPr>
@@ -680,7 +680,16 @@
           <w:szCs w:val="20"/>
           <w:lang w:val="en-US"/>
         </w:rPr>
-        <w:t>topFIND</w:t>
+        <w:t>top</w:t>
+      </w:r>
+      <w:r>
+        <w:rPr>
+          <w:color w:val="212121"/>
+          <w:sz w:val="20"/>
+          <w:szCs w:val="20"/>
+          <w:lang w:val="en-US"/>
+        </w:rPr>
+        <w:t>SEARCH</w:t>
       </w:r>
       <w:r>
         <w:rPr>
@@ -694,7 +703,7 @@
     </w:p>
     <w:p>
       <w:pPr>
-        <w:pStyle w:val="Textoindependiente"/>
+        <w:pStyle w:val="BodyText"/>
         <w:spacing w:before="10"/>
         <w:jc w:val="both"/>
         <w:rPr>
@@ -706,7 +715,7 @@
     </w:p>
     <w:p>
       <w:pPr>
-        <w:pStyle w:val="Textoindependiente"/>
+        <w:pStyle w:val="BodyText"/>
         <w:ind w:left="100"/>
         <w:jc w:val="both"/>
         <w:rPr>
@@ -745,7 +754,7 @@
     </w:p>
     <w:p>
       <w:pPr>
-        <w:pStyle w:val="Textoindependiente"/>
+        <w:pStyle w:val="BodyText"/>
         <w:ind w:left="100"/>
         <w:jc w:val="both"/>
         <w:rPr>
@@ -766,18 +775,18 @@
     </w:p>
     <w:p>
       <w:pPr>
-        <w:pStyle w:val="Textoindependiente"/>
-        <w:jc w:val="both"/>
-        <w:rPr>
-          <w:sz w:val="20"/>
-          <w:szCs w:val="20"/>
-          <w:lang w:val="en-US"/>
-        </w:rPr>
-      </w:pPr>
-    </w:p>
-    <w:p>
-      <w:pPr>
-        <w:pStyle w:val="Textoindependiente"/>
+        <w:pStyle w:val="BodyText"/>
+        <w:jc w:val="both"/>
+        <w:rPr>
+          <w:sz w:val="20"/>
+          <w:szCs w:val="20"/>
+          <w:lang w:val="en-US"/>
+        </w:rPr>
+      </w:pPr>
+    </w:p>
+    <w:p>
+      <w:pPr>
+        <w:pStyle w:val="BodyText"/>
         <w:spacing w:before="3"/>
         <w:jc w:val="both"/>
         <w:rPr>
@@ -789,7 +798,7 @@
     </w:p>
     <w:p>
       <w:pPr>
-        <w:pStyle w:val="Ttulo1"/>
+        <w:pStyle w:val="Heading1"/>
         <w:numPr>
           <w:ilvl w:val="0"/>
           <w:numId w:val="4"/>
@@ -832,7 +841,7 @@
     </w:p>
     <w:p>
       <w:pPr>
-        <w:pStyle w:val="Textoindependiente"/>
+        <w:pStyle w:val="BodyText"/>
         <w:jc w:val="both"/>
         <w:rPr>
           <w:b/>
@@ -843,7 +852,7 @@
     </w:p>
     <w:p>
       <w:pPr>
-        <w:pStyle w:val="Textoindependiente"/>
+        <w:pStyle w:val="BodyText"/>
         <w:spacing w:before="1"/>
         <w:ind w:left="100" w:right="114"/>
         <w:jc w:val="both"/>
@@ -884,18 +893,18 @@
     </w:p>
     <w:p>
       <w:pPr>
-        <w:pStyle w:val="Textoindependiente"/>
-        <w:jc w:val="both"/>
-        <w:rPr>
-          <w:sz w:val="20"/>
-          <w:szCs w:val="20"/>
-          <w:lang w:val="en-US"/>
-        </w:rPr>
-      </w:pPr>
-    </w:p>
-    <w:p>
-      <w:pPr>
-        <w:pStyle w:val="Prrafodelista"/>
+        <w:pStyle w:val="BodyText"/>
+        <w:jc w:val="both"/>
+        <w:rPr>
+          <w:sz w:val="20"/>
+          <w:szCs w:val="20"/>
+          <w:lang w:val="en-US"/>
+        </w:rPr>
+      </w:pPr>
+    </w:p>
+    <w:p>
+      <w:pPr>
+        <w:pStyle w:val="ListParagraph"/>
         <w:numPr>
           <w:ilvl w:val="0"/>
           <w:numId w:val="3"/>
@@ -969,7 +978,7 @@
     </w:p>
     <w:p>
       <w:pPr>
-        <w:pStyle w:val="Prrafodelista"/>
+        <w:pStyle w:val="ListParagraph"/>
         <w:tabs>
           <w:tab w:val="left" w:pos="821"/>
         </w:tabs>
@@ -983,7 +992,7 @@
     </w:p>
     <w:p>
       <w:pPr>
-        <w:pStyle w:val="Prrafodelista"/>
+        <w:pStyle w:val="ListParagraph"/>
         <w:numPr>
           <w:ilvl w:val="0"/>
           <w:numId w:val="3"/>
@@ -1078,7 +1087,23 @@
           <w:szCs w:val="20"/>
           <w:lang w:val="en-US"/>
         </w:rPr>
-        <w:t xml:space="preserve"> You shall not use the code to hide the use of topFIND.</w:t>
+        <w:t xml:space="preserve"> You shall not use the code to hide the use of top</w:t>
+      </w:r>
+      <w:r>
+        <w:rPr>
+          <w:sz w:val="20"/>
+          <w:szCs w:val="20"/>
+          <w:lang w:val="en-US"/>
+        </w:rPr>
+        <w:t>SEARCH</w:t>
+      </w:r>
+      <w:r>
+        <w:rPr>
+          <w:sz w:val="20"/>
+          <w:szCs w:val="20"/>
+          <w:lang w:val="en-US"/>
+        </w:rPr>
+        <w:t>.</w:t>
       </w:r>
       <w:r>
         <w:rPr>
@@ -1100,17 +1125,17 @@
     </w:p>
     <w:p>
       <w:pPr>
-        <w:pStyle w:val="Prrafodelista"/>
-        <w:rPr>
-          <w:sz w:val="20"/>
-          <w:szCs w:val="20"/>
-          <w:lang w:val="en-US"/>
-        </w:rPr>
-      </w:pPr>
-    </w:p>
-    <w:p>
-      <w:pPr>
-        <w:pStyle w:val="Prrafodelista"/>
+        <w:pStyle w:val="ListParagraph"/>
+        <w:rPr>
+          <w:sz w:val="20"/>
+          <w:szCs w:val="20"/>
+          <w:lang w:val="en-US"/>
+        </w:rPr>
+      </w:pPr>
+    </w:p>
+    <w:p>
+      <w:pPr>
+        <w:pStyle w:val="ListParagraph"/>
         <w:tabs>
           <w:tab w:val="left" w:pos="821"/>
         </w:tabs>
@@ -1125,7 +1150,7 @@
     </w:p>
     <w:p>
       <w:pPr>
-        <w:pStyle w:val="Prrafodelista"/>
+        <w:pStyle w:val="ListParagraph"/>
         <w:tabs>
           <w:tab w:val="left" w:pos="821"/>
         </w:tabs>
@@ -1183,18 +1208,18 @@
     </w:p>
     <w:p>
       <w:pPr>
-        <w:pStyle w:val="Textoindependiente"/>
-        <w:jc w:val="both"/>
-        <w:rPr>
-          <w:sz w:val="20"/>
-          <w:szCs w:val="20"/>
-          <w:lang w:val="en-US"/>
-        </w:rPr>
-      </w:pPr>
-    </w:p>
-    <w:p>
-      <w:pPr>
-        <w:pStyle w:val="Textoindependiente"/>
+        <w:pStyle w:val="BodyText"/>
+        <w:jc w:val="both"/>
+        <w:rPr>
+          <w:sz w:val="20"/>
+          <w:szCs w:val="20"/>
+          <w:lang w:val="en-US"/>
+        </w:rPr>
+      </w:pPr>
+    </w:p>
+    <w:p>
+      <w:pPr>
+        <w:pStyle w:val="BodyText"/>
         <w:spacing w:before="4"/>
         <w:jc w:val="both"/>
         <w:rPr>
@@ -1206,7 +1231,7 @@
     </w:p>
     <w:p>
       <w:pPr>
-        <w:pStyle w:val="Ttulo1"/>
+        <w:pStyle w:val="Heading1"/>
         <w:ind w:left="100" w:firstLine="0"/>
         <w:jc w:val="both"/>
         <w:rPr>
@@ -1242,7 +1267,7 @@
     </w:p>
     <w:p>
       <w:pPr>
-        <w:pStyle w:val="Prrafodelista"/>
+        <w:pStyle w:val="ListParagraph"/>
         <w:numPr>
           <w:ilvl w:val="0"/>
           <w:numId w:val="2"/>
@@ -1337,7 +1362,7 @@
     </w:p>
     <w:p>
       <w:pPr>
-        <w:pStyle w:val="Textoindependiente"/>
+        <w:pStyle w:val="BodyText"/>
         <w:spacing w:before="2"/>
         <w:jc w:val="both"/>
         <w:rPr>
@@ -1349,7 +1374,7 @@
     </w:p>
     <w:p>
       <w:pPr>
-        <w:pStyle w:val="Prrafodelista"/>
+        <w:pStyle w:val="ListParagraph"/>
         <w:numPr>
           <w:ilvl w:val="0"/>
           <w:numId w:val="2"/>
@@ -1432,7 +1457,7 @@
     </w:p>
     <w:p>
       <w:pPr>
-        <w:pStyle w:val="Textoindependiente"/>
+        <w:pStyle w:val="BodyText"/>
         <w:jc w:val="both"/>
         <w:rPr>
           <w:sz w:val="20"/>
@@ -1443,7 +1468,7 @@
     </w:p>
     <w:p>
       <w:pPr>
-        <w:pStyle w:val="Textoindependiente"/>
+        <w:pStyle w:val="BodyText"/>
         <w:spacing w:before="4"/>
         <w:jc w:val="both"/>
         <w:rPr>
@@ -1455,7 +1480,7 @@
     </w:p>
     <w:p>
       <w:pPr>
-        <w:pStyle w:val="Ttulo1"/>
+        <w:pStyle w:val="Heading1"/>
         <w:numPr>
           <w:ilvl w:val="0"/>
           <w:numId w:val="4"/>
@@ -1498,7 +1523,7 @@
     </w:p>
     <w:p>
       <w:pPr>
-        <w:pStyle w:val="Textoindependiente"/>
+        <w:pStyle w:val="BodyText"/>
         <w:spacing w:before="60"/>
         <w:ind w:left="100" w:right="117"/>
         <w:jc w:val="both"/>
@@ -1520,7 +1545,7 @@
     </w:p>
     <w:p>
       <w:pPr>
-        <w:pStyle w:val="Textoindependiente"/>
+        <w:pStyle w:val="BodyText"/>
         <w:spacing w:before="7"/>
         <w:jc w:val="both"/>
         <w:rPr>
@@ -1532,7 +1557,7 @@
     </w:p>
     <w:p>
       <w:pPr>
-        <w:pStyle w:val="Ttulo1"/>
+        <w:pStyle w:val="Heading1"/>
         <w:numPr>
           <w:ilvl w:val="0"/>
           <w:numId w:val="4"/>
@@ -1575,7 +1600,7 @@
     </w:p>
     <w:p>
       <w:pPr>
-        <w:pStyle w:val="Textoindependiente"/>
+        <w:pStyle w:val="BodyText"/>
         <w:spacing w:before="60"/>
         <w:ind w:left="100" w:right="117"/>
         <w:jc w:val="both"/>
@@ -1597,7 +1622,7 @@
     </w:p>
     <w:p>
       <w:pPr>
-        <w:pStyle w:val="Textoindependiente"/>
+        <w:pStyle w:val="BodyText"/>
         <w:spacing w:before="1"/>
         <w:jc w:val="both"/>
         <w:rPr>
@@ -1609,7 +1634,7 @@
     </w:p>
     <w:p>
       <w:pPr>
-        <w:pStyle w:val="Textoindependiente"/>
+        <w:pStyle w:val="BodyText"/>
         <w:ind w:left="100" w:right="117"/>
         <w:jc w:val="both"/>
         <w:rPr>
@@ -1649,18 +1674,18 @@
     </w:p>
     <w:p>
       <w:pPr>
-        <w:pStyle w:val="Textoindependiente"/>
-        <w:jc w:val="both"/>
-        <w:rPr>
-          <w:sz w:val="20"/>
-          <w:szCs w:val="20"/>
-          <w:lang w:val="en-US"/>
-        </w:rPr>
-      </w:pPr>
-    </w:p>
-    <w:p>
-      <w:pPr>
-        <w:pStyle w:val="Textoindependiente"/>
+        <w:pStyle w:val="BodyText"/>
+        <w:jc w:val="both"/>
+        <w:rPr>
+          <w:sz w:val="20"/>
+          <w:szCs w:val="20"/>
+          <w:lang w:val="en-US"/>
+        </w:rPr>
+      </w:pPr>
+    </w:p>
+    <w:p>
+      <w:pPr>
+        <w:pStyle w:val="BodyText"/>
         <w:spacing w:before="3"/>
         <w:jc w:val="both"/>
         <w:rPr>
@@ -1672,7 +1697,7 @@
     </w:p>
     <w:p>
       <w:pPr>
-        <w:pStyle w:val="Ttulo1"/>
+        <w:pStyle w:val="Heading1"/>
         <w:numPr>
           <w:ilvl w:val="0"/>
           <w:numId w:val="4"/>
@@ -1716,7 +1741,7 @@
     </w:p>
     <w:p>
       <w:pPr>
-        <w:pStyle w:val="Textoindependiente"/>
+        <w:pStyle w:val="BodyText"/>
         <w:jc w:val="both"/>
         <w:rPr>
           <w:b/>
@@ -1727,7 +1752,7 @@
     </w:p>
     <w:p>
       <w:pPr>
-        <w:pStyle w:val="Textoindependiente"/>
+        <w:pStyle w:val="BodyText"/>
         <w:ind w:left="100" w:right="114"/>
         <w:jc w:val="both"/>
         <w:rPr>
@@ -1767,18 +1792,18 @@
     </w:p>
     <w:p>
       <w:pPr>
-        <w:pStyle w:val="Textoindependiente"/>
-        <w:jc w:val="both"/>
-        <w:rPr>
-          <w:sz w:val="20"/>
-          <w:szCs w:val="20"/>
-          <w:lang w:val="en-US"/>
-        </w:rPr>
-      </w:pPr>
-    </w:p>
-    <w:p>
-      <w:pPr>
-        <w:pStyle w:val="Textoindependiente"/>
+        <w:pStyle w:val="BodyText"/>
+        <w:jc w:val="both"/>
+        <w:rPr>
+          <w:sz w:val="20"/>
+          <w:szCs w:val="20"/>
+          <w:lang w:val="en-US"/>
+        </w:rPr>
+      </w:pPr>
+    </w:p>
+    <w:p>
+      <w:pPr>
+        <w:pStyle w:val="BodyText"/>
         <w:spacing w:before="1"/>
         <w:ind w:left="100" w:right="118"/>
         <w:jc w:val="both"/>
@@ -1820,30 +1845,32 @@
     </w:p>
     <w:p>
       <w:pPr>
-        <w:pStyle w:val="Textoindependiente"/>
+        <w:pStyle w:val="BodyText"/>
         <w:spacing w:before="1"/>
         <w:ind w:right="118"/>
         <w:jc w:val="both"/>
         <w:rPr>
           <w:sz w:val="20"/>
           <w:szCs w:val="20"/>
-        </w:rPr>
-      </w:pPr>
-    </w:p>
-    <w:p>
-      <w:pPr>
-        <w:pStyle w:val="Textoindependiente"/>
+          <w:lang w:val="en-US"/>
+        </w:rPr>
+      </w:pPr>
+    </w:p>
+    <w:p>
+      <w:pPr>
+        <w:pStyle w:val="BodyText"/>
         <w:spacing w:before="3"/>
         <w:jc w:val="both"/>
         <w:rPr>
           <w:sz w:val="20"/>
           <w:szCs w:val="20"/>
-        </w:rPr>
-      </w:pPr>
-    </w:p>
-    <w:p>
-      <w:pPr>
-        <w:pStyle w:val="Ttulo1"/>
+          <w:lang w:val="en-US"/>
+        </w:rPr>
+      </w:pPr>
+    </w:p>
+    <w:p>
+      <w:pPr>
+        <w:pStyle w:val="Heading1"/>
         <w:numPr>
           <w:ilvl w:val="0"/>
           <w:numId w:val="4"/>
@@ -1886,7 +1913,7 @@
     </w:p>
     <w:p>
       <w:pPr>
-        <w:pStyle w:val="Ttulo1"/>
+        <w:pStyle w:val="Heading1"/>
         <w:tabs>
           <w:tab w:val="left" w:pos="821"/>
         </w:tabs>
@@ -1900,7 +1927,7 @@
     </w:p>
     <w:p>
       <w:pPr>
-        <w:pStyle w:val="Textoindependiente"/>
+        <w:pStyle w:val="BodyText"/>
         <w:spacing w:before="60"/>
         <w:ind w:left="100" w:right="118"/>
         <w:jc w:val="both"/>
@@ -1922,7 +1949,7 @@
     </w:p>
     <w:p>
       <w:pPr>
-        <w:pStyle w:val="Textoindependiente"/>
+        <w:pStyle w:val="BodyText"/>
         <w:spacing w:before="1"/>
         <w:ind w:left="100" w:right="114"/>
         <w:jc w:val="both"/>
@@ -1973,7 +2000,7 @@
     </w:p>
     <w:p>
       <w:pPr>
-        <w:pStyle w:val="Textoindependiente"/>
+        <w:pStyle w:val="BodyText"/>
         <w:spacing w:before="10"/>
         <w:jc w:val="both"/>
         <w:rPr>
@@ -1985,7 +2012,7 @@
     </w:p>
     <w:p>
       <w:pPr>
-        <w:pStyle w:val="Textoindependiente"/>
+        <w:pStyle w:val="BodyText"/>
         <w:ind w:left="100" w:right="115"/>
         <w:jc w:val="both"/>
         <w:rPr>
@@ -2513,18 +2540,18 @@
     </w:p>
     <w:p>
       <w:pPr>
-        <w:pStyle w:val="Textoindependiente"/>
-        <w:jc w:val="both"/>
-        <w:rPr>
-          <w:sz w:val="20"/>
-          <w:szCs w:val="20"/>
-          <w:lang w:val="en-US"/>
-        </w:rPr>
-      </w:pPr>
-    </w:p>
-    <w:p>
-      <w:pPr>
-        <w:pStyle w:val="Textoindependiente"/>
+        <w:pStyle w:val="BodyText"/>
+        <w:jc w:val="both"/>
+        <w:rPr>
+          <w:sz w:val="20"/>
+          <w:szCs w:val="20"/>
+          <w:lang w:val="en-US"/>
+        </w:rPr>
+      </w:pPr>
+    </w:p>
+    <w:p>
+      <w:pPr>
+        <w:pStyle w:val="BodyText"/>
         <w:ind w:left="100" w:right="118"/>
         <w:jc w:val="both"/>
         <w:rPr>
@@ -2545,7 +2572,7 @@
     </w:p>
     <w:p>
       <w:pPr>
-        <w:pStyle w:val="Textoindependiente"/>
+        <w:pStyle w:val="BodyText"/>
         <w:spacing w:before="5"/>
         <w:jc w:val="both"/>
         <w:rPr>
@@ -2557,7 +2584,7 @@
     </w:p>
     <w:p>
       <w:pPr>
-        <w:pStyle w:val="Ttulo1"/>
+        <w:pStyle w:val="Heading1"/>
         <w:numPr>
           <w:ilvl w:val="0"/>
           <w:numId w:val="4"/>
@@ -2583,7 +2610,7 @@
     </w:p>
     <w:p>
       <w:pPr>
-        <w:pStyle w:val="Textoindependiente"/>
+        <w:pStyle w:val="BodyText"/>
         <w:spacing w:before="60"/>
         <w:ind w:left="100" w:right="116"/>
         <w:jc w:val="both"/>
@@ -2605,7 +2632,7 @@
     </w:p>
     <w:p>
       <w:pPr>
-        <w:pStyle w:val="Textoindependiente"/>
+        <w:pStyle w:val="BodyText"/>
         <w:spacing w:before="8"/>
         <w:jc w:val="both"/>
         <w:rPr>
@@ -2617,7 +2644,7 @@
     </w:p>
     <w:p>
       <w:pPr>
-        <w:pStyle w:val="Ttulo1"/>
+        <w:pStyle w:val="Heading1"/>
         <w:numPr>
           <w:ilvl w:val="0"/>
           <w:numId w:val="4"/>
@@ -2660,7 +2687,7 @@
     </w:p>
     <w:p>
       <w:pPr>
-        <w:pStyle w:val="Textoindependiente"/>
+        <w:pStyle w:val="BodyText"/>
         <w:spacing w:before="60"/>
         <w:ind w:left="100" w:right="119"/>
         <w:jc w:val="both"/>
@@ -2682,7 +2709,7 @@
     </w:p>
     <w:p>
       <w:pPr>
-        <w:pStyle w:val="Textoindependiente"/>
+        <w:pStyle w:val="BodyText"/>
         <w:spacing w:before="8"/>
         <w:jc w:val="both"/>
         <w:rPr>
@@ -2694,7 +2721,7 @@
     </w:p>
     <w:p>
       <w:pPr>
-        <w:pStyle w:val="Ttulo1"/>
+        <w:pStyle w:val="Heading1"/>
         <w:numPr>
           <w:ilvl w:val="0"/>
           <w:numId w:val="4"/>
@@ -2720,7 +2747,7 @@
     </w:p>
     <w:p>
       <w:pPr>
-        <w:pStyle w:val="Textoindependiente"/>
+        <w:pStyle w:val="BodyText"/>
         <w:spacing w:before="3"/>
         <w:jc w:val="both"/>
         <w:rPr>
@@ -2732,7 +2759,7 @@
     </w:p>
     <w:p>
       <w:pPr>
-        <w:pStyle w:val="Prrafodelista"/>
+        <w:pStyle w:val="ListParagraph"/>
         <w:numPr>
           <w:ilvl w:val="0"/>
           <w:numId w:val="1"/>
@@ -2779,7 +2806,7 @@
     </w:p>
     <w:p>
       <w:pPr>
-        <w:pStyle w:val="Textoindependiente"/>
+        <w:pStyle w:val="BodyText"/>
         <w:spacing w:before="10"/>
         <w:jc w:val="both"/>
         <w:rPr>
@@ -2791,7 +2818,7 @@
     </w:p>
     <w:p>
       <w:pPr>
-        <w:pStyle w:val="Prrafodelista"/>
+        <w:pStyle w:val="ListParagraph"/>
         <w:numPr>
           <w:ilvl w:val="0"/>
           <w:numId w:val="1"/>
@@ -2839,18 +2866,18 @@
     </w:p>
     <w:p>
       <w:pPr>
-        <w:pStyle w:val="Textoindependiente"/>
-        <w:jc w:val="both"/>
-        <w:rPr>
-          <w:sz w:val="20"/>
-          <w:szCs w:val="20"/>
-          <w:lang w:val="en-US"/>
-        </w:rPr>
-      </w:pPr>
-    </w:p>
-    <w:p>
-      <w:pPr>
-        <w:pStyle w:val="Prrafodelista"/>
+        <w:pStyle w:val="BodyText"/>
+        <w:jc w:val="both"/>
+        <w:rPr>
+          <w:sz w:val="20"/>
+          <w:szCs w:val="20"/>
+          <w:lang w:val="en-US"/>
+        </w:rPr>
+      </w:pPr>
+    </w:p>
+    <w:p>
+      <w:pPr>
+        <w:pStyle w:val="ListParagraph"/>
         <w:numPr>
           <w:ilvl w:val="0"/>
           <w:numId w:val="1"/>
@@ -2903,17 +2930,17 @@
     </w:p>
     <w:p>
       <w:pPr>
-        <w:pStyle w:val="Textoindependiente"/>
-        <w:jc w:val="both"/>
-        <w:rPr>
-          <w:sz w:val="20"/>
-          <w:szCs w:val="20"/>
-        </w:rPr>
-      </w:pPr>
-    </w:p>
-    <w:p>
-      <w:pPr>
-        <w:pStyle w:val="Ttulo1"/>
+        <w:pStyle w:val="BodyText"/>
+        <w:jc w:val="both"/>
+        <w:rPr>
+          <w:sz w:val="20"/>
+          <w:szCs w:val="20"/>
+        </w:rPr>
+      </w:pPr>
+    </w:p>
+    <w:p>
+      <w:pPr>
+        <w:pStyle w:val="Heading1"/>
         <w:numPr>
           <w:ilvl w:val="0"/>
           <w:numId w:val="4"/>
@@ -2957,7 +2984,7 @@
     </w:p>
     <w:p>
       <w:pPr>
-        <w:pStyle w:val="Ttulo1"/>
+        <w:pStyle w:val="Heading1"/>
         <w:tabs>
           <w:tab w:val="left" w:pos="821"/>
         </w:tabs>
@@ -2972,7 +2999,7 @@
     </w:p>
     <w:p>
       <w:pPr>
-        <w:pStyle w:val="Textoindependiente"/>
+        <w:pStyle w:val="BodyText"/>
         <w:spacing w:before="60"/>
         <w:ind w:left="100" w:right="118"/>
         <w:jc w:val="both"/>
@@ -3022,7 +3049,7 @@
 </file>
 
 <file path=word/numbering.xml><?xml version="1.0" encoding="utf-8"?>
-<w:numbering xmlns:wpc="http://schemas.microsoft.com/office/word/2010/wordprocessingCanvas" xmlns:cx="http://schemas.microsoft.com/office/drawing/2014/chartex" xmlns:cx1="http://schemas.microsoft.com/office/drawing/2015/9/8/chartex" xmlns:cx2="http://schemas.microsoft.com/office/drawing/2015/10/21/chartex" xmlns:cx3="http://schemas.microsoft.com/office/drawing/2016/5/9/chartex" xmlns:cx4="http://schemas.microsoft.com/office/drawing/2016/5/10/chartex" xmlns:cx5="http://schemas.microsoft.com/office/drawing/2016/5/11/chartex" xmlns:cx6="http://schemas.microsoft.com/office/drawing/2016/5/12/chartex" xmlns:cx7="http://schemas.microsoft.com/office/drawing/2016/5/13/chartex" xmlns:cx8="http://schemas.microsoft.com/office/drawing/2016/5/14/chartex" xmlns:mc="http://schemas.openxmlformats.org/markup-compatibility/2006" xmlns:aink="http://schemas.microsoft.com/office/drawing/2016/ink" xmlns:am3d="http://schemas.microsoft.com/office/drawing/2017/model3d" xmlns:o="urn:schemas-microsoft-com:office:office" xmlns:oel="http://schemas.microsoft.com/office/2019/extlst" xmlns:r="http://schemas.openxmlformats.org/officeDocument/2006/relationships" xmlns:m="http://schemas.openxmlformats.org/officeDocument/2006/math" xmlns:v="urn:schemas-microsoft-com:vml" xmlns:wp14="http://schemas.microsoft.com/office/word/2010/wordprocessingDrawing" xmlns:wp="http://schemas.openxmlformats.org/drawingml/2006/wordprocessingDrawing" xmlns:w10="urn:schemas-microsoft-com:office:word" xmlns:w="http://schemas.openxmlformats.org/wordprocessingml/2006/main" xmlns:w14="http://schemas.microsoft.com/office/word/2010/wordml" xmlns:w15="http://schemas.microsoft.com/office/word/2012/wordml" xmlns:w16cex="http://schemas.microsoft.com/office/word/2018/wordml/cex" xmlns:w16cid="http://schemas.microsoft.com/office/word/2016/wordml/cid" xmlns:w16="http://schemas.microsoft.com/office/word/2018/wordml" xmlns:w16du="http://schemas.microsoft.com/office/word/2023/wordml/word16du" xmlns:w16sdtdh="http://schemas.microsoft.com/office/word/2020/wordml/sdtdatahash" xmlns:w16se="http://schemas.microsoft.com/office/word/2015/wordml/symex" xmlns:wpg="http://schemas.microsoft.com/office/word/2010/wordprocessingGroup" xmlns:wpi="http://schemas.microsoft.com/office/word/2010/wordprocessingInk" xmlns:wne="http://schemas.microsoft.com/office/word/2006/wordml" xmlns:wps="http://schemas.microsoft.com/office/word/2010/wordprocessingShape" mc:Ignorable="w14 w15 w16se w16cid w16 w16cex w16sdtdh w16du wp14">
+<w:numbering xmlns:wpc="http://schemas.microsoft.com/office/word/2010/wordprocessingCanvas" xmlns:cx="http://schemas.microsoft.com/office/drawing/2014/chartex" xmlns:cx1="http://schemas.microsoft.com/office/drawing/2015/9/8/chartex" xmlns:cx2="http://schemas.microsoft.com/office/drawing/2015/10/21/chartex" xmlns:cx3="http://schemas.microsoft.com/office/drawing/2016/5/9/chartex" xmlns:cx4="http://schemas.microsoft.com/office/drawing/2016/5/10/chartex" xmlns:cx5="http://schemas.microsoft.com/office/drawing/2016/5/11/chartex" xmlns:cx6="http://schemas.microsoft.com/office/drawing/2016/5/12/chartex" xmlns:cx7="http://schemas.microsoft.com/office/drawing/2016/5/13/chartex" xmlns:cx8="http://schemas.microsoft.com/office/drawing/2016/5/14/chartex" xmlns:mc="http://schemas.openxmlformats.org/markup-compatibility/2006" xmlns:aink="http://schemas.microsoft.com/office/drawing/2016/ink" xmlns:am3d="http://schemas.microsoft.com/office/drawing/2017/model3d" xmlns:o="urn:schemas-microsoft-com:office:office" xmlns:oel="http://schemas.microsoft.com/office/2019/extlst" xmlns:r="http://schemas.openxmlformats.org/officeDocument/2006/relationships" xmlns:m="http://schemas.openxmlformats.org/officeDocument/2006/math" xmlns:v="urn:schemas-microsoft-com:vml" xmlns:wp14="http://schemas.microsoft.com/office/word/2010/wordprocessingDrawing" xmlns:wp="http://schemas.openxmlformats.org/drawingml/2006/wordprocessingDrawing" xmlns:w10="urn:schemas-microsoft-com:office:word" xmlns:w="http://schemas.openxmlformats.org/wordprocessingml/2006/main" xmlns:w14="http://schemas.microsoft.com/office/word/2010/wordml" xmlns:w15="http://schemas.microsoft.com/office/word/2012/wordml" xmlns:w16cex="http://schemas.microsoft.com/office/word/2018/wordml/cex" xmlns:w16cid="http://schemas.microsoft.com/office/word/2016/wordml/cid" xmlns:w16="http://schemas.microsoft.com/office/word/2018/wordml" xmlns:w16du="http://schemas.microsoft.com/office/word/2023/wordml/word16du" xmlns:w16sdtdh="http://schemas.microsoft.com/office/word/2020/wordml/sdtdatahash" xmlns:w16sdtfl="http://schemas.microsoft.com/office/word/2024/wordml/sdtformatlock" xmlns:w16se="http://schemas.microsoft.com/office/word/2015/wordml/symex" xmlns:wpg="http://schemas.microsoft.com/office/word/2010/wordprocessingGroup" xmlns:wpi="http://schemas.microsoft.com/office/word/2010/wordprocessingInk" xmlns:wne="http://schemas.microsoft.com/office/word/2006/wordml" xmlns:wps="http://schemas.microsoft.com/office/word/2010/wordprocessingShape" mc:Ignorable="w14 w15 w16se w16cid w16 w16cex w16sdtdh w16sdtfl w16du wp14">
   <w:abstractNum w:abstractNumId="0" w15:restartNumberingAfterBreak="0">
     <w:nsid w:val="13CD5E47"/>
     <w:multiLevelType w:val="hybridMultilevel"/>
@@ -3521,7 +3548,7 @@
 </file>
 
 <file path=word/styles.xml><?xml version="1.0" encoding="utf-8"?>
-<w:styles xmlns:mc="http://schemas.openxmlformats.org/markup-compatibility/2006" xmlns:r="http://schemas.openxmlformats.org/officeDocument/2006/relationships" xmlns:w="http://schemas.openxmlformats.org/wordprocessingml/2006/main" xmlns:w14="http://schemas.microsoft.com/office/word/2010/wordml" xmlns:w15="http://schemas.microsoft.com/office/word/2012/wordml" xmlns:w16cex="http://schemas.microsoft.com/office/word/2018/wordml/cex" xmlns:w16cid="http://schemas.microsoft.com/office/word/2016/wordml/cid" xmlns:w16="http://schemas.microsoft.com/office/word/2018/wordml" xmlns:w16du="http://schemas.microsoft.com/office/word/2023/wordml/word16du" xmlns:w16sdtdh="http://schemas.microsoft.com/office/word/2020/wordml/sdtdatahash" xmlns:w16se="http://schemas.microsoft.com/office/word/2015/wordml/symex" mc:Ignorable="w14 w15 w16se w16cid w16 w16cex w16sdtdh w16du">
+<w:styles xmlns:mc="http://schemas.openxmlformats.org/markup-compatibility/2006" xmlns:r="http://schemas.openxmlformats.org/officeDocument/2006/relationships" xmlns:w="http://schemas.openxmlformats.org/wordprocessingml/2006/main" xmlns:w14="http://schemas.microsoft.com/office/word/2010/wordml" xmlns:w15="http://schemas.microsoft.com/office/word/2012/wordml" xmlns:w16cex="http://schemas.microsoft.com/office/word/2018/wordml/cex" xmlns:w16cid="http://schemas.microsoft.com/office/word/2016/wordml/cid" xmlns:w16="http://schemas.microsoft.com/office/word/2018/wordml" xmlns:w16du="http://schemas.microsoft.com/office/word/2023/wordml/word16du" xmlns:w16sdtdh="http://schemas.microsoft.com/office/word/2020/wordml/sdtdatahash" xmlns:w16sdtfl="http://schemas.microsoft.com/office/word/2024/wordml/sdtformatlock" xmlns:w16se="http://schemas.microsoft.com/office/word/2015/wordml/symex" mc:Ignorable="w14 w15 w16se w16cid w16 w16cex w16sdtdh w16sdtfl w16du">
   <w:docDefaults>
     <w:rPrDefault>
       <w:rPr>
@@ -3925,7 +3952,7 @@
       <w:lang w:val="es-ES" w:eastAsia="es-ES" w:bidi="es-ES"/>
     </w:rPr>
   </w:style>
-  <w:style w:type="paragraph" w:styleId="Ttulo1">
+  <w:style w:type="paragraph" w:styleId="Heading1">
     <w:name w:val="heading 1"/>
     <w:basedOn w:val="Normal"/>
     <w:uiPriority w:val="9"/>
@@ -3941,13 +3968,13 @@
       <w:szCs w:val="18"/>
     </w:rPr>
   </w:style>
-  <w:style w:type="character" w:default="1" w:styleId="Fuentedeprrafopredeter">
+  <w:style w:type="character" w:default="1" w:styleId="DefaultParagraphFont">
     <w:name w:val="Default Paragraph Font"/>
     <w:uiPriority w:val="1"/>
     <w:semiHidden/>
     <w:unhideWhenUsed/>
   </w:style>
-  <w:style w:type="table" w:default="1" w:styleId="Tablanormal">
+  <w:style w:type="table" w:default="1" w:styleId="TableNormal">
     <w:name w:val="Normal Table"/>
     <w:uiPriority w:val="99"/>
     <w:semiHidden/>
@@ -3962,13 +3989,13 @@
       </w:tblCellMar>
     </w:tblPr>
   </w:style>
-  <w:style w:type="numbering" w:default="1" w:styleId="Sinlista">
+  <w:style w:type="numbering" w:default="1" w:styleId="NoList">
     <w:name w:val="No List"/>
     <w:uiPriority w:val="99"/>
     <w:semiHidden/>
     <w:unhideWhenUsed/>
   </w:style>
-  <w:style w:type="paragraph" w:styleId="Textoindependiente">
+  <w:style w:type="paragraph" w:styleId="BodyText">
     <w:name w:val="Body Text"/>
     <w:basedOn w:val="Normal"/>
     <w:uiPriority w:val="1"/>
@@ -3978,7 +4005,7 @@
       <w:szCs w:val="18"/>
     </w:rPr>
   </w:style>
-  <w:style w:type="paragraph" w:styleId="Prrafodelista">
+  <w:style w:type="paragraph" w:styleId="ListParagraph">
     <w:name w:val="List Paragraph"/>
     <w:basedOn w:val="Normal"/>
     <w:uiPriority w:val="1"/>
@@ -3993,7 +4020,7 @@
     <w:uiPriority w:val="1"/>
     <w:qFormat/>
   </w:style>
-  <w:style w:type="paragraph" w:styleId="Revisin">
+  <w:style w:type="paragraph" w:styleId="Revision">
     <w:name w:val="Revision"/>
     <w:hidden/>
     <w:uiPriority w:val="99"/>
@@ -4009,9 +4036,9 @@
       <w:lang w:val="es-ES" w:eastAsia="es-ES" w:bidi="es-ES"/>
     </w:rPr>
   </w:style>
-  <w:style w:type="character" w:styleId="Hipervnculo">
+  <w:style w:type="character" w:styleId="Hyperlink">
     <w:name w:val="Hyperlink"/>
-    <w:basedOn w:val="Fuentedeprrafopredeter"/>
+    <w:basedOn w:val="DefaultParagraphFont"/>
     <w:uiPriority w:val="99"/>
     <w:unhideWhenUsed/>
     <w:rsid w:val="000A4EDB"/>
@@ -4020,9 +4047,9 @@
       <w:u w:val="single"/>
     </w:rPr>
   </w:style>
-  <w:style w:type="character" w:styleId="Mencinsinresolver">
+  <w:style w:type="character" w:styleId="UnresolvedMention">
     <w:name w:val="Unresolved Mention"/>
-    <w:basedOn w:val="Fuentedeprrafopredeter"/>
+    <w:basedOn w:val="DefaultParagraphFont"/>
     <w:uiPriority w:val="99"/>
     <w:semiHidden/>
     <w:unhideWhenUsed/>
@@ -4032,9 +4059,9 @@
       <w:shd w:val="clear" w:color="auto" w:fill="E1DFDD"/>
     </w:rPr>
   </w:style>
-  <w:style w:type="character" w:styleId="Refdecomentario">
+  <w:style w:type="character" w:styleId="CommentReference">
     <w:name w:val="annotation reference"/>
-    <w:basedOn w:val="Fuentedeprrafopredeter"/>
+    <w:basedOn w:val="DefaultParagraphFont"/>
     <w:uiPriority w:val="99"/>
     <w:semiHidden/>
     <w:unhideWhenUsed/>
@@ -4044,10 +4071,10 @@
       <w:szCs w:val="16"/>
     </w:rPr>
   </w:style>
-  <w:style w:type="paragraph" w:styleId="Textocomentario">
+  <w:style w:type="paragraph" w:styleId="CommentText">
     <w:name w:val="annotation text"/>
     <w:basedOn w:val="Normal"/>
-    <w:link w:val="TextocomentarioCar"/>
+    <w:link w:val="CommentTextChar"/>
     <w:uiPriority w:val="99"/>
     <w:unhideWhenUsed/>
     <w:rsid w:val="00D358F6"/>
@@ -4056,10 +4083,10 @@
       <w:szCs w:val="20"/>
     </w:rPr>
   </w:style>
-  <w:style w:type="character" w:customStyle="1" w:styleId="TextocomentarioCar">
-    <w:name w:val="Texto comentario Car"/>
-    <w:basedOn w:val="Fuentedeprrafopredeter"/>
-    <w:link w:val="Textocomentario"/>
+  <w:style w:type="character" w:customStyle="1" w:styleId="CommentTextChar">
+    <w:name w:val="Comment Text Char"/>
+    <w:basedOn w:val="DefaultParagraphFont"/>
+    <w:link w:val="CommentText"/>
     <w:uiPriority w:val="99"/>
     <w:rsid w:val="00D358F6"/>
     <w:rPr>
@@ -4069,11 +4096,11 @@
       <w:lang w:val="es-ES" w:eastAsia="es-ES" w:bidi="es-ES"/>
     </w:rPr>
   </w:style>
-  <w:style w:type="paragraph" w:styleId="Asuntodelcomentario">
+  <w:style w:type="paragraph" w:styleId="CommentSubject">
     <w:name w:val="annotation subject"/>
-    <w:basedOn w:val="Textocomentario"/>
-    <w:next w:val="Textocomentario"/>
-    <w:link w:val="AsuntodelcomentarioCar"/>
+    <w:basedOn w:val="CommentText"/>
+    <w:next w:val="CommentText"/>
+    <w:link w:val="CommentSubjectChar"/>
     <w:uiPriority w:val="99"/>
     <w:semiHidden/>
     <w:unhideWhenUsed/>
@@ -4083,10 +4110,10 @@
       <w:bCs/>
     </w:rPr>
   </w:style>
-  <w:style w:type="character" w:customStyle="1" w:styleId="AsuntodelcomentarioCar">
-    <w:name w:val="Asunto del comentario Car"/>
-    <w:basedOn w:val="TextocomentarioCar"/>
-    <w:link w:val="Asuntodelcomentario"/>
+  <w:style w:type="character" w:customStyle="1" w:styleId="CommentSubjectChar">
+    <w:name w:val="Comment Subject Char"/>
+    <w:basedOn w:val="CommentTextChar"/>
+    <w:link w:val="CommentSubject"/>
     <w:uiPriority w:val="99"/>
     <w:semiHidden/>
     <w:rsid w:val="00D358F6"/>

</xml_diff>